<commit_message>
feat(main): make cousre structure
</commit_message>
<xml_diff>
--- a/labs/lab05/report/report.docx
+++ b/labs/lab05/report/report.docx
@@ -141,16 +141,146 @@
     </w:p>
     <w:p>
       <w:pPr>
-        <w:pStyle w:val="FirstParagraph"/>
-      </w:pPr>
-      <w:r>
-        <w:t xml:space="preserve">Здесь приводится описание задания в соответствии с рекомендациями</w:t>
-      </w:r>
-      <w:r>
-        <w:t xml:space="preserve"> </w:t>
-      </w:r>
-      <w:r>
-        <w:t xml:space="preserve">методического пособия и выданным вариантом.</w:t>
+        <w:numPr>
+          <w:ilvl w:val="0"/>
+          <w:numId w:val="1001"/>
+        </w:numPr>
+        <w:pStyle w:val="Compact"/>
+      </w:pPr>
+      <w:r>
+        <w:t xml:space="preserve">Создайте копию файла lab6-1.asm. Внесите изменения в программу (без</w:t>
+      </w:r>
+      <w:r>
+        <w:t xml:space="preserve"> </w:t>
+      </w:r>
+      <w:r>
+        <w:t xml:space="preserve">использования внешнего файла in_out.asm), так чтобы она работала по</w:t>
+      </w:r>
+      <w:r>
+        <w:t xml:space="preserve"> </w:t>
+      </w:r>
+      <w:r>
+        <w:t xml:space="preserve">следующему алгоритму:</w:t>
+      </w:r>
+      <w:r>
+        <w:t xml:space="preserve"> </w:t>
+      </w:r>
+      <w:r>
+        <w:t xml:space="preserve">• вывести приглашение типа</w:t>
+      </w:r>
+      <w:r>
+        <w:t xml:space="preserve"> </w:t>
+      </w:r>
+      <w:r>
+        <w:t xml:space="preserve">“</w:t>
+      </w:r>
+      <w:r>
+        <w:t xml:space="preserve">Введите строку:</w:t>
+      </w:r>
+      <w:r>
+        <w:t xml:space="preserve">”</w:t>
+      </w:r>
+      <w:r>
+        <w:t xml:space="preserve">;</w:t>
+      </w:r>
+      <w:r>
+        <w:t xml:space="preserve"> </w:t>
+      </w:r>
+      <w:r>
+        <w:t xml:space="preserve">• ввести строку с клавиатуры;</w:t>
+      </w:r>
+      <w:r>
+        <w:t xml:space="preserve"> </w:t>
+      </w:r>
+      <w:r>
+        <w:t xml:space="preserve">• вывести введённую строку на экран.</w:t>
+      </w:r>
+    </w:p>
+    <w:p>
+      <w:pPr>
+        <w:numPr>
+          <w:ilvl w:val="0"/>
+          <w:numId w:val="1001"/>
+        </w:numPr>
+        <w:pStyle w:val="Compact"/>
+      </w:pPr>
+      <w:r>
+        <w:t xml:space="preserve">Получите исполняемый файл и проверьте его работу. На приглашение</w:t>
+      </w:r>
+      <w:r>
+        <w:t xml:space="preserve"> </w:t>
+      </w:r>
+      <w:r>
+        <w:t xml:space="preserve">ввести строку введите свою фамилию.</w:t>
+      </w:r>
+    </w:p>
+    <w:p>
+      <w:pPr>
+        <w:numPr>
+          <w:ilvl w:val="0"/>
+          <w:numId w:val="1001"/>
+        </w:numPr>
+        <w:pStyle w:val="Compact"/>
+      </w:pPr>
+      <w:r>
+        <w:t xml:space="preserve">Создайте копию файла lab6-2.asm. Исправьте текст программы с использование подпрограмм из внешнего файла in_out.asm, так чтобы она работала по следующему алгоритму:</w:t>
+      </w:r>
+      <w:r>
+        <w:t xml:space="preserve"> </w:t>
+      </w:r>
+      <w:r>
+        <w:t xml:space="preserve">• вывести приглашение типа</w:t>
+      </w:r>
+      <w:r>
+        <w:t xml:space="preserve"> </w:t>
+      </w:r>
+      <w:r>
+        <w:t xml:space="preserve">“</w:t>
+      </w:r>
+      <w:r>
+        <w:t xml:space="preserve">Введите строку:</w:t>
+      </w:r>
+      <w:r>
+        <w:t xml:space="preserve">”</w:t>
+      </w:r>
+      <w:r>
+        <w:t xml:space="preserve">;</w:t>
+      </w:r>
+      <w:r>
+        <w:t xml:space="preserve"> </w:t>
+      </w:r>
+      <w:r>
+        <w:t xml:space="preserve">• ввести строку с клавиатуры;</w:t>
+      </w:r>
+      <w:r>
+        <w:t xml:space="preserve"> </w:t>
+      </w:r>
+      <w:r>
+        <w:t xml:space="preserve">• вывести введённую строку на экран.</w:t>
+      </w:r>
+      <w:r>
+        <w:t xml:space="preserve"> </w:t>
+      </w:r>
+      <w:r>
+        <w:t xml:space="preserve">Не забудьте, подключаемый файл in_out.asm должен лежать в том же</w:t>
+      </w:r>
+      <w:r>
+        <w:t xml:space="preserve"> </w:t>
+      </w:r>
+      <w:r>
+        <w:t xml:space="preserve">каталоге, что и файл с программой, в которой он используется.</w:t>
+      </w:r>
+    </w:p>
+    <w:p>
+      <w:pPr>
+        <w:numPr>
+          <w:ilvl w:val="0"/>
+          <w:numId w:val="1001"/>
+        </w:numPr>
+        <w:pStyle w:val="Compact"/>
+      </w:pPr>
+      <w:r>
+        <w:t xml:space="preserve">Создайте исполняемый файл и проверьте его работу.</w:t>
       </w:r>
     </w:p>
     <w:bookmarkEnd w:id="21"/>
@@ -1776,8 +1906,123 @@
       </w:pPr>
     </w:lvl>
   </w:abstractNum>
+  <w:abstractNum w:abstractNumId="99411">
+    <w:nsid w:val="A99411"/>
+    <w:multiLevelType w:val="multilevel"/>
+    <w:lvl w:ilvl="0">
+      <w:start w:val="1"/>
+      <w:numFmt w:val="decimal"/>
+      <w:lvlText w:val="%1."/>
+      <w:lvlJc w:val="left"/>
+      <w:pPr>
+        <w:ind w:left="720" w:hanging="480"/>
+      </w:pPr>
+    </w:lvl>
+    <w:lvl w:ilvl="1">
+      <w:start w:val="1"/>
+      <w:numFmt w:val="decimal"/>
+      <w:lvlText w:val="%2."/>
+      <w:lvlJc w:val="left"/>
+      <w:pPr>
+        <w:ind w:left="1440" w:hanging="480"/>
+      </w:pPr>
+    </w:lvl>
+    <w:lvl w:ilvl="2">
+      <w:start w:val="1"/>
+      <w:numFmt w:val="decimal"/>
+      <w:lvlText w:val="%3."/>
+      <w:lvlJc w:val="left"/>
+      <w:pPr>
+        <w:ind w:left="2160" w:hanging="480"/>
+      </w:pPr>
+    </w:lvl>
+    <w:lvl w:ilvl="3">
+      <w:start w:val="1"/>
+      <w:numFmt w:val="decimal"/>
+      <w:lvlText w:val="%4."/>
+      <w:lvlJc w:val="left"/>
+      <w:pPr>
+        <w:ind w:left="2880" w:hanging="480"/>
+      </w:pPr>
+    </w:lvl>
+    <w:lvl w:ilvl="4">
+      <w:start w:val="1"/>
+      <w:numFmt w:val="decimal"/>
+      <w:lvlText w:val="%5."/>
+      <w:lvlJc w:val="left"/>
+      <w:pPr>
+        <w:ind w:left="3600" w:hanging="480"/>
+      </w:pPr>
+    </w:lvl>
+    <w:lvl w:ilvl="5">
+      <w:start w:val="1"/>
+      <w:numFmt w:val="decimal"/>
+      <w:lvlText w:val="%6."/>
+      <w:lvlJc w:val="left"/>
+      <w:pPr>
+        <w:ind w:left="4320" w:hanging="480"/>
+      </w:pPr>
+    </w:lvl>
+    <w:lvl w:ilvl="6">
+      <w:start w:val="1"/>
+      <w:numFmt w:val="decimal"/>
+      <w:lvlText w:val="%7."/>
+      <w:lvlJc w:val="left"/>
+      <w:pPr>
+        <w:ind w:left="5040" w:hanging="480"/>
+      </w:pPr>
+    </w:lvl>
+    <w:lvl w:ilvl="7">
+      <w:start w:val="1"/>
+      <w:numFmt w:val="decimal"/>
+      <w:lvlText w:val="%8."/>
+      <w:lvlJc w:val="left"/>
+      <w:pPr>
+        <w:ind w:left="5760" w:hanging="480"/>
+      </w:pPr>
+    </w:lvl>
+    <w:lvl w:ilvl="8">
+      <w:start w:val="1"/>
+      <w:numFmt w:val="decimal"/>
+      <w:lvlText w:val="%9."/>
+      <w:lvlJc w:val="left"/>
+      <w:pPr>
+        <w:ind w:left="6480" w:hanging="480"/>
+      </w:pPr>
+    </w:lvl>
+  </w:abstractNum>
   <w:num w:numId="1000">
     <w:abstractNumId w:val="990"/>
+  </w:num>
+  <w:num w:numId="1001">
+    <w:abstractNumId w:val="99411"/>
+    <w:lvlOverride w:ilvl="0">
+      <w:startOverride w:val="1"/>
+    </w:lvlOverride>
+    <w:lvlOverride w:ilvl="1">
+      <w:startOverride w:val="1"/>
+    </w:lvlOverride>
+    <w:lvlOverride w:ilvl="2">
+      <w:startOverride w:val="1"/>
+    </w:lvlOverride>
+    <w:lvlOverride w:ilvl="3">
+      <w:startOverride w:val="1"/>
+    </w:lvlOverride>
+    <w:lvlOverride w:ilvl="4">
+      <w:startOverride w:val="1"/>
+    </w:lvlOverride>
+    <w:lvlOverride w:ilvl="5">
+      <w:startOverride w:val="1"/>
+    </w:lvlOverride>
+    <w:lvlOverride w:ilvl="6">
+      <w:startOverride w:val="1"/>
+    </w:lvlOverride>
+    <w:lvlOverride w:ilvl="7">
+      <w:startOverride w:val="1"/>
+    </w:lvlOverride>
+    <w:lvlOverride w:ilvl="8">
+      <w:startOverride w:val="1"/>
+    </w:lvlOverride>
   </w:num>
 </w:numbering>
 </file>

</xml_diff>